<commit_message>
Change skills and experience section
</commit_message>
<xml_diff>
--- a/Resume.docx
+++ b/Resume.docx
@@ -101,7 +101,7 @@
         </w:rPr>
         <w:t xml:space="preserve">: </w:t>
       </w:r>
-      <w:hyperlink r:id="rId6" w:history="1">
+      <w:hyperlink r:id="rId8" w:history="1">
         <w:r>
           <w:rPr>
             <w:rStyle w:val="Hyperlink"/>
@@ -119,7 +119,7 @@
         </w:rPr>
         <w:t xml:space="preserve">  /  </w:t>
       </w:r>
-      <w:hyperlink r:id="rId7" w:history="1">
+      <w:hyperlink r:id="rId9" w:history="1">
         <w:r>
           <w:rPr>
             <w:rStyle w:val="Hyperlink"/>
@@ -202,7 +202,7 @@
         </w:rPr>
         <w:t xml:space="preserve">Email: </w:t>
       </w:r>
-      <w:hyperlink r:id="rId8" w:history="1">
+      <w:hyperlink r:id="rId10" w:history="1">
         <w:r>
           <w:rPr>
             <w:rStyle w:val="Hyperlink"/>
@@ -265,7 +265,7 @@
           <w:sz w:val="20"/>
         </w:rPr>
         <w:br/>
-        <w:t xml:space="preserve">I am a front-end web developer looking for a </w:t>
+        <w:t xml:space="preserve">I am a front-end developer looking for a </w:t>
       </w:r>
       <w:r>
         <w:rPr>
@@ -346,474 +346,490 @@
           <w:sz w:val="20"/>
         </w:rPr>
         <w:t>this field.</w:t>
+      </w:r>
+    </w:p>
+    <w:p>
+      <w:pPr>
+        <w:pStyle w:val="Heading5"/>
+        <w:rPr>
+          <w:rFonts w:ascii="PF DinDisplay Pro Light" w:hAnsi="PF DinDisplay Pro Light"/>
+          <w:color w:val="262626" w:themeColor="text1" w:themeTint="D9"/>
+          <w:sz w:val="20"/>
+        </w:rPr>
+      </w:pPr>
+      <w:r>
+        <w:rPr>
+          <w:rFonts w:ascii="PF DinDisplay Pro Light" w:hAnsi="PF DinDisplay Pro Light"/>
+          <w:color w:val="262626" w:themeColor="text1" w:themeTint="D9"/>
+          <w:sz w:val="20"/>
+        </w:rPr>
+        <w:t>_____________________________________________________________________________________</w:t>
+      </w:r>
+      <w:r>
+        <w:rPr>
+          <w:rFonts w:ascii="PF DinDisplay Pro Light" w:hAnsi="PF DinDisplay Pro Light"/>
+          <w:color w:val="262626" w:themeColor="text1" w:themeTint="D9"/>
+          <w:sz w:val="20"/>
+        </w:rPr>
+        <w:br/>
+      </w:r>
+      <w:r>
+        <w:rPr>
+          <w:rFonts w:ascii="PF DinDisplay Pro Light" w:hAnsi="PF DinDisplay Pro Light"/>
+          <w:b/>
+          <w:color w:val="262626" w:themeColor="text1" w:themeTint="D9"/>
+          <w:sz w:val="24"/>
+          <w:szCs w:val="28"/>
+        </w:rPr>
+        <w:br/>
+      </w:r>
+      <w:r>
+        <w:rPr>
+          <w:rFonts w:ascii="PF DinDisplay Pro Light" w:hAnsi="PF DinDisplay Pro Light"/>
+          <w:b/>
+          <w:color w:val="262626" w:themeColor="text1" w:themeTint="D9"/>
+          <w:sz w:val="24"/>
+          <w:szCs w:val="28"/>
+        </w:rPr>
+        <w:t>PERSONAL INFORMATION</w:t>
+      </w:r>
+      <w:r>
+        <w:rPr>
+          <w:rFonts w:ascii="PF DinDisplay Pro Light" w:hAnsi="PF DinDisplay Pro Light"/>
+          <w:color w:val="262626" w:themeColor="text1" w:themeTint="D9"/>
+          <w:sz w:val="20"/>
+        </w:rPr>
+        <w:br/>
+        <w:t xml:space="preserve">Age: </w:t>
+      </w:r>
+      <w:r>
+        <w:rPr>
+          <w:rFonts w:ascii="PF DinDisplay Pro Light" w:hAnsi="PF DinDisplay Pro Light"/>
+          <w:color w:val="262626" w:themeColor="text1" w:themeTint="D9"/>
+          <w:sz w:val="20"/>
+        </w:rPr>
+        <w:t>2</w:t>
+      </w:r>
+      <w:r>
+        <w:rPr>
+          <w:rFonts w:ascii="PF DinDisplay Pro Light" w:hAnsi="PF DinDisplay Pro Light"/>
+          <w:color w:val="262626" w:themeColor="text1" w:themeTint="D9"/>
+          <w:sz w:val="20"/>
+        </w:rPr>
+        <w:t>2</w:t>
+      </w:r>
+      <w:r>
+        <w:rPr>
+          <w:rFonts w:ascii="PF DinDisplay Pro Light" w:hAnsi="PF DinDisplay Pro Light"/>
+          <w:color w:val="262626" w:themeColor="text1" w:themeTint="D9"/>
+          <w:sz w:val="20"/>
+        </w:rPr>
+        <w:tab/>
+      </w:r>
+      <w:r>
+        <w:rPr>
+          <w:rFonts w:ascii="PF DinDisplay Pro Light" w:hAnsi="PF DinDisplay Pro Light"/>
+          <w:color w:val="262626" w:themeColor="text1" w:themeTint="D9"/>
+          <w:sz w:val="20"/>
+        </w:rPr>
+        <w:tab/>
+      </w:r>
+      <w:r>
+        <w:rPr>
+          <w:rFonts w:ascii="PF DinDisplay Pro Light" w:hAnsi="PF DinDisplay Pro Light"/>
+          <w:color w:val="262626" w:themeColor="text1" w:themeTint="D9"/>
+          <w:sz w:val="20"/>
+        </w:rPr>
+        <w:tab/>
+      </w:r>
+      <w:r>
+        <w:rPr>
+          <w:rFonts w:ascii="PF DinDisplay Pro Light" w:hAnsi="PF DinDisplay Pro Light"/>
+          <w:color w:val="262626" w:themeColor="text1" w:themeTint="D9"/>
+          <w:sz w:val="20"/>
+        </w:rPr>
+        <w:tab/>
+      </w:r>
+      <w:r>
+        <w:rPr>
+          <w:rFonts w:ascii="PF DinDisplay Pro Light" w:hAnsi="PF DinDisplay Pro Light"/>
+          <w:color w:val="262626" w:themeColor="text1" w:themeTint="D9"/>
+          <w:sz w:val="20"/>
+        </w:rPr>
+        <w:tab/>
+      </w:r>
+      <w:r>
+        <w:rPr>
+          <w:rFonts w:ascii="PF DinDisplay Pro Light" w:hAnsi="PF DinDisplay Pro Light"/>
+          <w:color w:val="262626" w:themeColor="text1" w:themeTint="D9"/>
+          <w:sz w:val="20"/>
+        </w:rPr>
+        <w:tab/>
+      </w:r>
+      <w:r>
+        <w:rPr>
+          <w:rFonts w:ascii="PF DinDisplay Pro Light" w:hAnsi="PF DinDisplay Pro Light"/>
+          <w:color w:val="262626" w:themeColor="text1" w:themeTint="D9"/>
+          <w:sz w:val="20"/>
+        </w:rPr>
+        <w:t>Height: 5’</w:t>
+      </w:r>
+      <w:r>
+        <w:rPr>
+          <w:rFonts w:ascii="PF DinDisplay Pro Light" w:hAnsi="PF DinDisplay Pro Light"/>
+          <w:color w:val="262626" w:themeColor="text1" w:themeTint="D9"/>
+          <w:sz w:val="20"/>
+        </w:rPr>
+        <w:t>7</w:t>
+      </w:r>
+      <w:r>
+        <w:rPr>
+          <w:rFonts w:ascii="PF DinDisplay Pro Light" w:hAnsi="PF DinDisplay Pro Light"/>
+          <w:color w:val="262626" w:themeColor="text1" w:themeTint="D9"/>
+          <w:sz w:val="20"/>
+        </w:rPr>
+        <w:br/>
+        <w:t>Date of Birth: May 01, 1996</w:t>
+      </w:r>
+      <w:r>
+        <w:rPr>
+          <w:rFonts w:ascii="PF DinDisplay Pro Light" w:hAnsi="PF DinDisplay Pro Light"/>
+          <w:color w:val="262626" w:themeColor="text1" w:themeTint="D9"/>
+          <w:sz w:val="20"/>
+        </w:rPr>
+        <w:tab/>
+      </w:r>
+      <w:r>
+        <w:rPr>
+          <w:rFonts w:ascii="PF DinDisplay Pro Light" w:hAnsi="PF DinDisplay Pro Light"/>
+          <w:color w:val="262626" w:themeColor="text1" w:themeTint="D9"/>
+          <w:sz w:val="20"/>
+        </w:rPr>
+        <w:tab/>
+      </w:r>
+      <w:r>
+        <w:rPr>
+          <w:rFonts w:ascii="PF DinDisplay Pro Light" w:hAnsi="PF DinDisplay Pro Light"/>
+          <w:color w:val="262626" w:themeColor="text1" w:themeTint="D9"/>
+          <w:sz w:val="20"/>
+        </w:rPr>
+        <w:tab/>
+      </w:r>
+      <w:r>
+        <w:rPr>
+          <w:rFonts w:ascii="PF DinDisplay Pro Light" w:hAnsi="PF DinDisplay Pro Light"/>
+          <w:color w:val="262626" w:themeColor="text1" w:themeTint="D9"/>
+          <w:sz w:val="20"/>
+        </w:rPr>
+        <w:tab/>
+      </w:r>
+      <w:r>
+        <w:rPr>
+          <w:rFonts w:ascii="PF DinDisplay Pro Light" w:hAnsi="PF DinDisplay Pro Light"/>
+          <w:color w:val="262626" w:themeColor="text1" w:themeTint="D9"/>
+          <w:sz w:val="20"/>
+        </w:rPr>
+        <w:t xml:space="preserve">Weight: </w:t>
+      </w:r>
+      <w:r>
+        <w:rPr>
+          <w:rFonts w:ascii="PF DinDisplay Pro Light" w:hAnsi="PF DinDisplay Pro Light"/>
+          <w:color w:val="262626" w:themeColor="text1" w:themeTint="D9"/>
+          <w:sz w:val="20"/>
+        </w:rPr>
+        <w:t>62</w:t>
+      </w:r>
+      <w:r>
+        <w:rPr>
+          <w:rFonts w:ascii="PF DinDisplay Pro Light" w:hAnsi="PF DinDisplay Pro Light"/>
+          <w:color w:val="262626" w:themeColor="text1" w:themeTint="D9"/>
+          <w:sz w:val="20"/>
+        </w:rPr>
+        <w:t xml:space="preserve"> kg</w:t>
+      </w:r>
+      <w:r>
+        <w:rPr>
+          <w:rFonts w:ascii="PF DinDisplay Pro Light" w:hAnsi="PF DinDisplay Pro Light"/>
+          <w:color w:val="262626" w:themeColor="text1" w:themeTint="D9"/>
+          <w:sz w:val="20"/>
+        </w:rPr>
+        <w:br/>
+        <w:t>Nationality: Filipino</w:t>
+      </w:r>
+      <w:r>
+        <w:rPr>
+          <w:rFonts w:ascii="PF DinDisplay Pro Light" w:hAnsi="PF DinDisplay Pro Light"/>
+          <w:color w:val="262626" w:themeColor="text1" w:themeTint="D9"/>
+          <w:sz w:val="20"/>
+        </w:rPr>
+        <w:tab/>
+      </w:r>
+      <w:r>
+        <w:rPr>
+          <w:rFonts w:ascii="PF DinDisplay Pro Light" w:hAnsi="PF DinDisplay Pro Light"/>
+          <w:color w:val="262626" w:themeColor="text1" w:themeTint="D9"/>
+          <w:sz w:val="20"/>
+        </w:rPr>
+        <w:tab/>
+      </w:r>
+      <w:r>
+        <w:rPr>
+          <w:rFonts w:ascii="PF DinDisplay Pro Light" w:hAnsi="PF DinDisplay Pro Light"/>
+          <w:color w:val="262626" w:themeColor="text1" w:themeTint="D9"/>
+          <w:sz w:val="20"/>
+        </w:rPr>
+        <w:tab/>
+      </w:r>
+      <w:r>
+        <w:rPr>
+          <w:rFonts w:ascii="PF DinDisplay Pro Light" w:hAnsi="PF DinDisplay Pro Light"/>
+          <w:color w:val="262626" w:themeColor="text1" w:themeTint="D9"/>
+          <w:sz w:val="20"/>
+        </w:rPr>
+        <w:tab/>
+      </w:r>
+      <w:r>
+        <w:rPr>
+          <w:rFonts w:ascii="PF DinDisplay Pro Light" w:hAnsi="PF DinDisplay Pro Light"/>
+          <w:color w:val="262626" w:themeColor="text1" w:themeTint="D9"/>
+          <w:sz w:val="20"/>
+        </w:rPr>
+        <w:t>Religion: Born Again, Christian</w:t>
+      </w:r>
+      <w:r>
+        <w:rPr>
+          <w:rFonts w:ascii="PF DinDisplay Pro Light" w:hAnsi="PF DinDisplay Pro Light"/>
+          <w:color w:val="262626" w:themeColor="text1" w:themeTint="D9"/>
+          <w:sz w:val="20"/>
+        </w:rPr>
+        <w:br/>
+        <w:t>Civil Status: Single</w:t>
+      </w:r>
+    </w:p>
+    <w:p>
+      <w:pPr>
+        <w:pStyle w:val="Heading5"/>
+        <w:rPr>
+          <w:rFonts w:ascii="PF DinDisplay Pro Light" w:hAnsi="PF DinDisplay Pro Light"/>
+          <w:color w:val="262626" w:themeColor="text1" w:themeTint="D9"/>
+          <w:sz w:val="20"/>
+        </w:rPr>
+      </w:pPr>
+      <w:r>
+        <w:rPr>
+          <w:rFonts w:ascii="PF DinDisplay Pro Light" w:hAnsi="PF DinDisplay Pro Light"/>
+          <w:color w:val="262626" w:themeColor="text1" w:themeTint="D9"/>
+          <w:sz w:val="20"/>
+        </w:rPr>
+        <w:t>_____________________________________________________________________________________</w:t>
+      </w:r>
+      <w:r>
+        <w:rPr>
+          <w:rFonts w:ascii="PF DinDisplay Pro Light" w:hAnsi="PF DinDisplay Pro Light"/>
+          <w:color w:val="262626" w:themeColor="text1" w:themeTint="D9"/>
+          <w:sz w:val="20"/>
+        </w:rPr>
+        <w:br/>
+      </w:r>
+      <w:r>
+        <w:rPr>
+          <w:rFonts w:ascii="PF DinDisplay Pro Light" w:hAnsi="PF DinDisplay Pro Light"/>
+          <w:b/>
+          <w:color w:val="262626" w:themeColor="text1" w:themeTint="D9"/>
+          <w:sz w:val="24"/>
+          <w:szCs w:val="28"/>
+        </w:rPr>
+        <w:br/>
+      </w:r>
+      <w:r>
+        <w:rPr>
+          <w:rFonts w:ascii="PF DinDisplay Pro Light" w:hAnsi="PF DinDisplay Pro Light"/>
+          <w:b/>
+          <w:color w:val="262626" w:themeColor="text1" w:themeTint="D9"/>
+          <w:sz w:val="24"/>
+          <w:szCs w:val="28"/>
+        </w:rPr>
+        <w:t>EDUCATION</w:t>
+      </w:r>
+      <w:r>
+        <w:rPr>
+          <w:rFonts w:ascii="PF DinDisplay Pro Light" w:hAnsi="PF DinDisplay Pro Light"/>
+          <w:color w:val="262626" w:themeColor="text1" w:themeTint="D9"/>
+          <w:sz w:val="20"/>
+        </w:rPr>
+        <w:br/>
+      </w:r>
+      <w:r>
+        <w:rPr>
+          <w:rFonts w:ascii="PF DinDisplay Pro Light" w:hAnsi="PF DinDisplay Pro Light"/>
+          <w:b/>
+          <w:color w:val="262626" w:themeColor="text1" w:themeTint="D9"/>
+          <w:sz w:val="20"/>
+        </w:rPr>
+        <w:t xml:space="preserve">Tertiary: </w:t>
+      </w:r>
+      <w:r>
+        <w:rPr>
+          <w:rFonts w:ascii="PF DinDisplay Pro Light" w:hAnsi="PF DinDisplay Pro Light"/>
+          <w:b/>
+          <w:color w:val="262626" w:themeColor="text1" w:themeTint="D9"/>
+          <w:sz w:val="20"/>
+        </w:rPr>
+        <w:br/>
+      </w:r>
+      <w:r>
+        <w:rPr>
+          <w:rFonts w:ascii="PF DinDisplay Pro Light" w:hAnsi="PF DinDisplay Pro Light"/>
+          <w:color w:val="262626" w:themeColor="text1" w:themeTint="D9"/>
+          <w:sz w:val="20"/>
+        </w:rPr>
+        <w:t>Rizal Technological University, Mandaluyong, City.</w:t>
+      </w:r>
+      <w:r>
+        <w:rPr>
+          <w:rFonts w:ascii="PF DinDisplay Pro Light" w:hAnsi="PF DinDisplay Pro Light"/>
+          <w:color w:val="262626" w:themeColor="text1" w:themeTint="D9"/>
+          <w:sz w:val="20"/>
+        </w:rPr>
+        <w:br/>
+      </w:r>
+      <w:r>
+        <w:rPr>
+          <w:rFonts w:ascii="PF DinDisplay Pro Light" w:hAnsi="PF DinDisplay Pro Light"/>
+          <w:b/>
+          <w:color w:val="262626" w:themeColor="text1" w:themeTint="D9"/>
+          <w:sz w:val="20"/>
+        </w:rPr>
+        <w:t>Bachelor of Science in Information and Communication Technology</w:t>
+      </w:r>
+      <w:r>
+        <w:rPr>
+          <w:rFonts w:ascii="PF DinDisplay Pro Light" w:hAnsi="PF DinDisplay Pro Light"/>
+          <w:color w:val="262626" w:themeColor="text1" w:themeTint="D9"/>
+          <w:sz w:val="20"/>
+        </w:rPr>
+        <w:br/>
+      </w:r>
+      <w:r>
+        <w:rPr>
+          <w:rFonts w:ascii="PF DinDisplay Pro Light" w:hAnsi="PF DinDisplay Pro Light"/>
+          <w:color w:val="262626" w:themeColor="text1" w:themeTint="D9"/>
+          <w:sz w:val="20"/>
+        </w:rPr>
+        <w:t xml:space="preserve">SY </w:t>
+      </w:r>
+      <w:r>
+        <w:rPr>
+          <w:rFonts w:ascii="PF DinDisplay Pro Light" w:hAnsi="PF DinDisplay Pro Light"/>
+          <w:color w:val="262626" w:themeColor="text1" w:themeTint="D9"/>
+          <w:sz w:val="20"/>
+        </w:rPr>
+        <w:t>2012-2017</w:t>
+      </w:r>
+      <w:r>
+        <w:rPr>
+          <w:rFonts w:ascii="PF DinDisplay Pro Light" w:hAnsi="PF DinDisplay Pro Light"/>
+          <w:color w:val="262626" w:themeColor="text1" w:themeTint="D9"/>
+          <w:sz w:val="20"/>
+        </w:rPr>
+        <w:t xml:space="preserve"> (5 years course)</w:t>
+      </w:r>
+      <w:r>
+        <w:rPr>
+          <w:rFonts w:ascii="PF DinDisplay Pro Light" w:hAnsi="PF DinDisplay Pro Light"/>
+          <w:color w:val="262626" w:themeColor="text1" w:themeTint="D9"/>
+          <w:sz w:val="20"/>
+        </w:rPr>
+        <w:br/>
+      </w:r>
+      <w:r>
+        <w:rPr>
+          <w:rFonts w:ascii="PF DinDisplay Pro Light" w:hAnsi="PF DinDisplay Pro Light"/>
+          <w:color w:val="262626" w:themeColor="text1" w:themeTint="D9"/>
+          <w:sz w:val="20"/>
+        </w:rPr>
+        <w:br/>
+      </w:r>
+      <w:r>
+        <w:rPr>
+          <w:rFonts w:ascii="PF DinDisplay Pro Light" w:hAnsi="PF DinDisplay Pro Light"/>
+          <w:b/>
+          <w:color w:val="262626" w:themeColor="text1" w:themeTint="D9"/>
+          <w:sz w:val="20"/>
+        </w:rPr>
+        <w:t>Secondary:</w:t>
+      </w:r>
+      <w:r>
+        <w:rPr>
+          <w:rFonts w:ascii="PF DinDisplay Pro Light" w:hAnsi="PF DinDisplay Pro Light"/>
+          <w:color w:val="262626" w:themeColor="text1" w:themeTint="D9"/>
+          <w:sz w:val="20"/>
+        </w:rPr>
+        <w:br/>
+        <w:t>Rizal Experimental Station and Pilot School of Cottage Industries, P</w:t>
+      </w:r>
+      <w:r>
+        <w:rPr>
+          <w:rFonts w:ascii="PF DinDisplay Pro Light" w:hAnsi="PF DinDisplay Pro Light"/>
+          <w:color w:val="262626" w:themeColor="text1" w:themeTint="D9"/>
+          <w:sz w:val="20"/>
+        </w:rPr>
+        <w:t>asig, City.</w:t>
+      </w:r>
+      <w:r>
+        <w:rPr>
+          <w:rFonts w:ascii="PF DinDisplay Pro Light" w:hAnsi="PF DinDisplay Pro Light"/>
+          <w:color w:val="262626" w:themeColor="text1" w:themeTint="D9"/>
+          <w:sz w:val="20"/>
+        </w:rPr>
+        <w:br/>
+      </w:r>
+      <w:r>
+        <w:rPr>
+          <w:rFonts w:ascii="PF DinDisplay Pro Light" w:hAnsi="PF DinDisplay Pro Light"/>
+          <w:b/>
+          <w:color w:val="262626" w:themeColor="text1" w:themeTint="D9"/>
+          <w:sz w:val="20"/>
+        </w:rPr>
+        <w:t xml:space="preserve">Vocational </w:t>
+      </w:r>
+      <w:r>
+        <w:rPr>
+          <w:rFonts w:ascii="PF DinDisplay Pro Light" w:hAnsi="PF DinDisplay Pro Light"/>
+          <w:b/>
+          <w:color w:val="262626" w:themeColor="text1" w:themeTint="D9"/>
+          <w:sz w:val="20"/>
+        </w:rPr>
+        <w:t>Course: Electricity</w:t>
+      </w:r>
+    </w:p>
+    <w:p>
+      <w:pPr>
+        <w:pStyle w:val="Heading5"/>
+        <w:rPr>
+          <w:rFonts w:ascii="PF DinDisplay Pro Light" w:hAnsi="PF DinDisplay Pro Light"/>
+          <w:color w:val="262626" w:themeColor="text1" w:themeTint="D9"/>
+          <w:sz w:val="20"/>
+          <w:vertAlign w:val="subscript"/>
+        </w:rPr>
+      </w:pPr>
+      <w:r>
+        <w:rPr>
+          <w:rFonts w:ascii="PF DinDisplay Pro Light" w:hAnsi="PF DinDisplay Pro Light"/>
+          <w:color w:val="262626" w:themeColor="text1" w:themeTint="D9"/>
+          <w:sz w:val="20"/>
+        </w:rPr>
+        <w:t>__________________________________</w:t>
       </w:r>
       <w:bookmarkStart w:id="0" w:name="_GoBack"/>
       <w:bookmarkEnd w:id="0"/>
-    </w:p>
-    <w:p>
-      <w:pPr>
-        <w:pStyle w:val="Heading5"/>
-        <w:rPr>
-          <w:rFonts w:ascii="PF DinDisplay Pro Light" w:hAnsi="PF DinDisplay Pro Light"/>
-          <w:color w:val="262626" w:themeColor="text1" w:themeTint="D9"/>
-          <w:sz w:val="20"/>
-        </w:rPr>
-      </w:pPr>
-      <w:r>
-        <w:rPr>
-          <w:rFonts w:ascii="PF DinDisplay Pro Light" w:hAnsi="PF DinDisplay Pro Light"/>
-          <w:color w:val="262626" w:themeColor="text1" w:themeTint="D9"/>
-          <w:sz w:val="20"/>
-        </w:rPr>
-        <w:t>_____________________________________________________________________________________</w:t>
-      </w:r>
-      <w:r>
-        <w:rPr>
-          <w:rFonts w:ascii="PF DinDisplay Pro Light" w:hAnsi="PF DinDisplay Pro Light"/>
-          <w:color w:val="262626" w:themeColor="text1" w:themeTint="D9"/>
-          <w:sz w:val="20"/>
-        </w:rPr>
-        <w:br/>
-      </w:r>
-      <w:r>
-        <w:rPr>
-          <w:rFonts w:ascii="PF DinDisplay Pro Light" w:hAnsi="PF DinDisplay Pro Light"/>
-          <w:b/>
-          <w:color w:val="262626" w:themeColor="text1" w:themeTint="D9"/>
-          <w:sz w:val="24"/>
-          <w:szCs w:val="28"/>
-        </w:rPr>
-        <w:br/>
-      </w:r>
-      <w:r>
-        <w:rPr>
-          <w:rFonts w:ascii="PF DinDisplay Pro Light" w:hAnsi="PF DinDisplay Pro Light"/>
-          <w:b/>
-          <w:color w:val="262626" w:themeColor="text1" w:themeTint="D9"/>
-          <w:sz w:val="24"/>
-          <w:szCs w:val="28"/>
-        </w:rPr>
-        <w:t>PERSONAL INFORMATION</w:t>
-      </w:r>
-      <w:r>
-        <w:rPr>
-          <w:rFonts w:ascii="PF DinDisplay Pro Light" w:hAnsi="PF DinDisplay Pro Light"/>
-          <w:color w:val="262626" w:themeColor="text1" w:themeTint="D9"/>
-          <w:sz w:val="20"/>
-        </w:rPr>
-        <w:br/>
-        <w:t xml:space="preserve">Age: </w:t>
-      </w:r>
-      <w:r>
-        <w:rPr>
-          <w:rFonts w:ascii="PF DinDisplay Pro Light" w:hAnsi="PF DinDisplay Pro Light"/>
-          <w:color w:val="262626" w:themeColor="text1" w:themeTint="D9"/>
-          <w:sz w:val="20"/>
-        </w:rPr>
-        <w:t>2</w:t>
-      </w:r>
-      <w:r>
-        <w:rPr>
-          <w:rFonts w:ascii="PF DinDisplay Pro Light" w:hAnsi="PF DinDisplay Pro Light"/>
-          <w:color w:val="262626" w:themeColor="text1" w:themeTint="D9"/>
-          <w:sz w:val="20"/>
-        </w:rPr>
-        <w:t>2</w:t>
-      </w:r>
-      <w:r>
-        <w:rPr>
-          <w:rFonts w:ascii="PF DinDisplay Pro Light" w:hAnsi="PF DinDisplay Pro Light"/>
-          <w:color w:val="262626" w:themeColor="text1" w:themeTint="D9"/>
-          <w:sz w:val="20"/>
-        </w:rPr>
-        <w:tab/>
-      </w:r>
-      <w:r>
-        <w:rPr>
-          <w:rFonts w:ascii="PF DinDisplay Pro Light" w:hAnsi="PF DinDisplay Pro Light"/>
-          <w:color w:val="262626" w:themeColor="text1" w:themeTint="D9"/>
-          <w:sz w:val="20"/>
-        </w:rPr>
-        <w:tab/>
-      </w:r>
-      <w:r>
-        <w:rPr>
-          <w:rFonts w:ascii="PF DinDisplay Pro Light" w:hAnsi="PF DinDisplay Pro Light"/>
-          <w:color w:val="262626" w:themeColor="text1" w:themeTint="D9"/>
-          <w:sz w:val="20"/>
-        </w:rPr>
-        <w:tab/>
-      </w:r>
-      <w:r>
-        <w:rPr>
-          <w:rFonts w:ascii="PF DinDisplay Pro Light" w:hAnsi="PF DinDisplay Pro Light"/>
-          <w:color w:val="262626" w:themeColor="text1" w:themeTint="D9"/>
-          <w:sz w:val="20"/>
-        </w:rPr>
-        <w:tab/>
-      </w:r>
-      <w:r>
-        <w:rPr>
-          <w:rFonts w:ascii="PF DinDisplay Pro Light" w:hAnsi="PF DinDisplay Pro Light"/>
-          <w:color w:val="262626" w:themeColor="text1" w:themeTint="D9"/>
-          <w:sz w:val="20"/>
-        </w:rPr>
-        <w:tab/>
-      </w:r>
-      <w:r>
-        <w:rPr>
-          <w:rFonts w:ascii="PF DinDisplay Pro Light" w:hAnsi="PF DinDisplay Pro Light"/>
-          <w:color w:val="262626" w:themeColor="text1" w:themeTint="D9"/>
-          <w:sz w:val="20"/>
-        </w:rPr>
-        <w:tab/>
-      </w:r>
-      <w:r>
-        <w:rPr>
-          <w:rFonts w:ascii="PF DinDisplay Pro Light" w:hAnsi="PF DinDisplay Pro Light"/>
-          <w:color w:val="262626" w:themeColor="text1" w:themeTint="D9"/>
-          <w:sz w:val="20"/>
-        </w:rPr>
-        <w:t>Height: 5’</w:t>
-      </w:r>
-      <w:r>
-        <w:rPr>
-          <w:rFonts w:ascii="PF DinDisplay Pro Light" w:hAnsi="PF DinDisplay Pro Light"/>
-          <w:color w:val="262626" w:themeColor="text1" w:themeTint="D9"/>
-          <w:sz w:val="20"/>
-        </w:rPr>
-        <w:t>7</w:t>
-      </w:r>
-      <w:r>
-        <w:rPr>
-          <w:rFonts w:ascii="PF DinDisplay Pro Light" w:hAnsi="PF DinDisplay Pro Light"/>
-          <w:color w:val="262626" w:themeColor="text1" w:themeTint="D9"/>
-          <w:sz w:val="20"/>
-        </w:rPr>
-        <w:br/>
-        <w:t>Date of Birth: May 01, 1996</w:t>
-      </w:r>
-      <w:r>
-        <w:rPr>
-          <w:rFonts w:ascii="PF DinDisplay Pro Light" w:hAnsi="PF DinDisplay Pro Light"/>
-          <w:color w:val="262626" w:themeColor="text1" w:themeTint="D9"/>
-          <w:sz w:val="20"/>
-        </w:rPr>
-        <w:tab/>
-      </w:r>
-      <w:r>
-        <w:rPr>
-          <w:rFonts w:ascii="PF DinDisplay Pro Light" w:hAnsi="PF DinDisplay Pro Light"/>
-          <w:color w:val="262626" w:themeColor="text1" w:themeTint="D9"/>
-          <w:sz w:val="20"/>
-        </w:rPr>
-        <w:tab/>
-      </w:r>
-      <w:r>
-        <w:rPr>
-          <w:rFonts w:ascii="PF DinDisplay Pro Light" w:hAnsi="PF DinDisplay Pro Light"/>
-          <w:color w:val="262626" w:themeColor="text1" w:themeTint="D9"/>
-          <w:sz w:val="20"/>
-        </w:rPr>
-        <w:tab/>
-      </w:r>
-      <w:r>
-        <w:rPr>
-          <w:rFonts w:ascii="PF DinDisplay Pro Light" w:hAnsi="PF DinDisplay Pro Light"/>
-          <w:color w:val="262626" w:themeColor="text1" w:themeTint="D9"/>
-          <w:sz w:val="20"/>
-        </w:rPr>
-        <w:tab/>
-      </w:r>
-      <w:r>
-        <w:rPr>
-          <w:rFonts w:ascii="PF DinDisplay Pro Light" w:hAnsi="PF DinDisplay Pro Light"/>
-          <w:color w:val="262626" w:themeColor="text1" w:themeTint="D9"/>
-          <w:sz w:val="20"/>
-        </w:rPr>
-        <w:t xml:space="preserve">Weight: </w:t>
-      </w:r>
-      <w:r>
-        <w:rPr>
-          <w:rFonts w:ascii="PF DinDisplay Pro Light" w:hAnsi="PF DinDisplay Pro Light"/>
-          <w:color w:val="262626" w:themeColor="text1" w:themeTint="D9"/>
-          <w:sz w:val="20"/>
-        </w:rPr>
-        <w:t>62</w:t>
-      </w:r>
-      <w:r>
-        <w:rPr>
-          <w:rFonts w:ascii="PF DinDisplay Pro Light" w:hAnsi="PF DinDisplay Pro Light"/>
-          <w:color w:val="262626" w:themeColor="text1" w:themeTint="D9"/>
-          <w:sz w:val="20"/>
-        </w:rPr>
-        <w:t xml:space="preserve"> kg</w:t>
-      </w:r>
-      <w:r>
-        <w:rPr>
-          <w:rFonts w:ascii="PF DinDisplay Pro Light" w:hAnsi="PF DinDisplay Pro Light"/>
-          <w:color w:val="262626" w:themeColor="text1" w:themeTint="D9"/>
-          <w:sz w:val="20"/>
-        </w:rPr>
-        <w:br/>
-        <w:t>Nationality: Filipino</w:t>
-      </w:r>
-      <w:r>
-        <w:rPr>
-          <w:rFonts w:ascii="PF DinDisplay Pro Light" w:hAnsi="PF DinDisplay Pro Light"/>
-          <w:color w:val="262626" w:themeColor="text1" w:themeTint="D9"/>
-          <w:sz w:val="20"/>
-        </w:rPr>
-        <w:tab/>
-      </w:r>
-      <w:r>
-        <w:rPr>
-          <w:rFonts w:ascii="PF DinDisplay Pro Light" w:hAnsi="PF DinDisplay Pro Light"/>
-          <w:color w:val="262626" w:themeColor="text1" w:themeTint="D9"/>
-          <w:sz w:val="20"/>
-        </w:rPr>
-        <w:tab/>
-      </w:r>
-      <w:r>
-        <w:rPr>
-          <w:rFonts w:ascii="PF DinDisplay Pro Light" w:hAnsi="PF DinDisplay Pro Light"/>
-          <w:color w:val="262626" w:themeColor="text1" w:themeTint="D9"/>
-          <w:sz w:val="20"/>
-        </w:rPr>
-        <w:tab/>
-      </w:r>
-      <w:r>
-        <w:rPr>
-          <w:rFonts w:ascii="PF DinDisplay Pro Light" w:hAnsi="PF DinDisplay Pro Light"/>
-          <w:color w:val="262626" w:themeColor="text1" w:themeTint="D9"/>
-          <w:sz w:val="20"/>
-        </w:rPr>
-        <w:tab/>
-      </w:r>
-      <w:r>
-        <w:rPr>
-          <w:rFonts w:ascii="PF DinDisplay Pro Light" w:hAnsi="PF DinDisplay Pro Light"/>
-          <w:color w:val="262626" w:themeColor="text1" w:themeTint="D9"/>
-          <w:sz w:val="20"/>
-        </w:rPr>
-        <w:t>Religion: Born Again, Christian</w:t>
-      </w:r>
-      <w:r>
-        <w:rPr>
-          <w:rFonts w:ascii="PF DinDisplay Pro Light" w:hAnsi="PF DinDisplay Pro Light"/>
-          <w:color w:val="262626" w:themeColor="text1" w:themeTint="D9"/>
-          <w:sz w:val="20"/>
-        </w:rPr>
-        <w:br/>
-        <w:t>Civil Status: Single</w:t>
-      </w:r>
-    </w:p>
-    <w:p>
-      <w:pPr>
-        <w:pStyle w:val="Heading5"/>
-        <w:rPr>
-          <w:rFonts w:ascii="PF DinDisplay Pro Light" w:hAnsi="PF DinDisplay Pro Light"/>
-          <w:color w:val="262626" w:themeColor="text1" w:themeTint="D9"/>
-          <w:sz w:val="20"/>
-        </w:rPr>
-      </w:pPr>
-      <w:r>
-        <w:rPr>
-          <w:rFonts w:ascii="PF DinDisplay Pro Light" w:hAnsi="PF DinDisplay Pro Light"/>
-          <w:color w:val="262626" w:themeColor="text1" w:themeTint="D9"/>
-          <w:sz w:val="20"/>
-        </w:rPr>
-        <w:t>_____________________________________________________________________________________</w:t>
-      </w:r>
-      <w:r>
-        <w:rPr>
-          <w:rFonts w:ascii="PF DinDisplay Pro Light" w:hAnsi="PF DinDisplay Pro Light"/>
-          <w:color w:val="262626" w:themeColor="text1" w:themeTint="D9"/>
-          <w:sz w:val="20"/>
-        </w:rPr>
-        <w:br/>
-      </w:r>
-      <w:r>
-        <w:rPr>
-          <w:rFonts w:ascii="PF DinDisplay Pro Light" w:hAnsi="PF DinDisplay Pro Light"/>
-          <w:b/>
-          <w:color w:val="262626" w:themeColor="text1" w:themeTint="D9"/>
-          <w:sz w:val="24"/>
-          <w:szCs w:val="28"/>
-        </w:rPr>
-        <w:br/>
-      </w:r>
-      <w:r>
-        <w:rPr>
-          <w:rFonts w:ascii="PF DinDisplay Pro Light" w:hAnsi="PF DinDisplay Pro Light"/>
-          <w:b/>
-          <w:color w:val="262626" w:themeColor="text1" w:themeTint="D9"/>
-          <w:sz w:val="24"/>
-          <w:szCs w:val="28"/>
-        </w:rPr>
-        <w:t>EDUCATION</w:t>
-      </w:r>
-      <w:r>
-        <w:rPr>
-          <w:rFonts w:ascii="PF DinDisplay Pro Light" w:hAnsi="PF DinDisplay Pro Light"/>
-          <w:color w:val="262626" w:themeColor="text1" w:themeTint="D9"/>
-          <w:sz w:val="20"/>
-        </w:rPr>
-        <w:br/>
-      </w:r>
-      <w:r>
-        <w:rPr>
-          <w:rFonts w:ascii="PF DinDisplay Pro Light" w:hAnsi="PF DinDisplay Pro Light"/>
-          <w:b/>
-          <w:color w:val="262626" w:themeColor="text1" w:themeTint="D9"/>
-          <w:sz w:val="20"/>
-        </w:rPr>
-        <w:t xml:space="preserve">Tertiary: </w:t>
-      </w:r>
-      <w:r>
-        <w:rPr>
-          <w:rFonts w:ascii="PF DinDisplay Pro Light" w:hAnsi="PF DinDisplay Pro Light"/>
-          <w:b/>
-          <w:color w:val="262626" w:themeColor="text1" w:themeTint="D9"/>
-          <w:sz w:val="20"/>
-        </w:rPr>
-        <w:br/>
-      </w:r>
-      <w:r>
-        <w:rPr>
-          <w:rFonts w:ascii="PF DinDisplay Pro Light" w:hAnsi="PF DinDisplay Pro Light"/>
-          <w:color w:val="262626" w:themeColor="text1" w:themeTint="D9"/>
-          <w:sz w:val="20"/>
-        </w:rPr>
-        <w:t>Rizal Technological University, Mandaluyong, City.</w:t>
-      </w:r>
-      <w:r>
-        <w:rPr>
-          <w:rFonts w:ascii="PF DinDisplay Pro Light" w:hAnsi="PF DinDisplay Pro Light"/>
-          <w:color w:val="262626" w:themeColor="text1" w:themeTint="D9"/>
-          <w:sz w:val="20"/>
-        </w:rPr>
-        <w:br/>
-      </w:r>
-      <w:r>
-        <w:rPr>
-          <w:rFonts w:ascii="PF DinDisplay Pro Light" w:hAnsi="PF DinDisplay Pro Light"/>
-          <w:b/>
-          <w:color w:val="262626" w:themeColor="text1" w:themeTint="D9"/>
-          <w:sz w:val="20"/>
-        </w:rPr>
-        <w:t>Bachelor of Science in Information and Communication Technology</w:t>
-      </w:r>
-      <w:r>
-        <w:rPr>
-          <w:rFonts w:ascii="PF DinDisplay Pro Light" w:hAnsi="PF DinDisplay Pro Light"/>
-          <w:color w:val="262626" w:themeColor="text1" w:themeTint="D9"/>
-          <w:sz w:val="20"/>
-        </w:rPr>
-        <w:br/>
-      </w:r>
-      <w:r>
-        <w:rPr>
-          <w:rFonts w:ascii="PF DinDisplay Pro Light" w:hAnsi="PF DinDisplay Pro Light"/>
-          <w:color w:val="262626" w:themeColor="text1" w:themeTint="D9"/>
-          <w:sz w:val="20"/>
-        </w:rPr>
-        <w:t xml:space="preserve">SY </w:t>
-      </w:r>
-      <w:r>
-        <w:rPr>
-          <w:rFonts w:ascii="PF DinDisplay Pro Light" w:hAnsi="PF DinDisplay Pro Light"/>
-          <w:color w:val="262626" w:themeColor="text1" w:themeTint="D9"/>
-          <w:sz w:val="20"/>
-        </w:rPr>
-        <w:t>2012-2017</w:t>
-      </w:r>
-      <w:r>
-        <w:rPr>
-          <w:rFonts w:ascii="PF DinDisplay Pro Light" w:hAnsi="PF DinDisplay Pro Light"/>
-          <w:color w:val="262626" w:themeColor="text1" w:themeTint="D9"/>
-          <w:sz w:val="20"/>
-        </w:rPr>
-        <w:br/>
-      </w:r>
-      <w:r>
-        <w:rPr>
-          <w:rFonts w:ascii="PF DinDisplay Pro Light" w:hAnsi="PF DinDisplay Pro Light"/>
-          <w:color w:val="262626" w:themeColor="text1" w:themeTint="D9"/>
-          <w:sz w:val="20"/>
-        </w:rPr>
-        <w:br/>
-      </w:r>
-      <w:r>
-        <w:rPr>
-          <w:rFonts w:ascii="PF DinDisplay Pro Light" w:hAnsi="PF DinDisplay Pro Light"/>
-          <w:b/>
-          <w:color w:val="262626" w:themeColor="text1" w:themeTint="D9"/>
-          <w:sz w:val="20"/>
-        </w:rPr>
-        <w:t>Secondary:</w:t>
-      </w:r>
-      <w:r>
-        <w:rPr>
-          <w:rFonts w:ascii="PF DinDisplay Pro Light" w:hAnsi="PF DinDisplay Pro Light"/>
-          <w:color w:val="262626" w:themeColor="text1" w:themeTint="D9"/>
-          <w:sz w:val="20"/>
-        </w:rPr>
-        <w:br/>
-        <w:t>Rizal Experimental Station and Pilot School of Cottage Industries, P</w:t>
-      </w:r>
-      <w:r>
-        <w:rPr>
-          <w:rFonts w:ascii="PF DinDisplay Pro Light" w:hAnsi="PF DinDisplay Pro Light"/>
-          <w:color w:val="262626" w:themeColor="text1" w:themeTint="D9"/>
-          <w:sz w:val="20"/>
-        </w:rPr>
-        <w:t>asig, City.</w:t>
-      </w:r>
-      <w:r>
-        <w:rPr>
-          <w:rFonts w:ascii="PF DinDisplay Pro Light" w:hAnsi="PF DinDisplay Pro Light"/>
-          <w:color w:val="262626" w:themeColor="text1" w:themeTint="D9"/>
-          <w:sz w:val="20"/>
-        </w:rPr>
-        <w:br/>
-      </w:r>
-      <w:r>
-        <w:rPr>
-          <w:rFonts w:ascii="PF DinDisplay Pro Light" w:hAnsi="PF DinDisplay Pro Light"/>
-          <w:b/>
-          <w:color w:val="262626" w:themeColor="text1" w:themeTint="D9"/>
-          <w:sz w:val="20"/>
-        </w:rPr>
-        <w:t xml:space="preserve">Vocational </w:t>
-      </w:r>
-      <w:r>
-        <w:rPr>
-          <w:rFonts w:ascii="PF DinDisplay Pro Light" w:hAnsi="PF DinDisplay Pro Light"/>
-          <w:b/>
-          <w:color w:val="262626" w:themeColor="text1" w:themeTint="D9"/>
-          <w:sz w:val="20"/>
-        </w:rPr>
-        <w:t>Course: Electricity</w:t>
-      </w:r>
-    </w:p>
-    <w:p>
-      <w:pPr>
-        <w:pStyle w:val="Heading5"/>
-        <w:rPr>
-          <w:rFonts w:ascii="PF DinDisplay Pro Light" w:hAnsi="PF DinDisplay Pro Light"/>
-          <w:color w:val="262626" w:themeColor="text1" w:themeTint="D9"/>
-          <w:sz w:val="20"/>
-          <w:vertAlign w:val="subscript"/>
-        </w:rPr>
-      </w:pPr>
-      <w:r>
-        <w:rPr>
-          <w:rFonts w:ascii="PF DinDisplay Pro Light" w:hAnsi="PF DinDisplay Pro Light"/>
-          <w:color w:val="262626" w:themeColor="text1" w:themeTint="D9"/>
-          <w:sz w:val="20"/>
-        </w:rPr>
-        <w:t>_____________________________________________________________________________________</w:t>
+      <w:r>
+        <w:rPr>
+          <w:rFonts w:ascii="PF DinDisplay Pro Light" w:hAnsi="PF DinDisplay Pro Light"/>
+          <w:color w:val="262626" w:themeColor="text1" w:themeTint="D9"/>
+          <w:sz w:val="20"/>
+        </w:rPr>
+        <w:t>___________________________________________________</w:t>
       </w:r>
       <w:r>
         <w:rPr>
@@ -982,14 +998,21 @@
           <w:sz w:val="20"/>
         </w:rPr>
         <w:br/>
-        <w:t>- Task Runner</w:t>
-      </w:r>
-      <w:r>
-        <w:rPr>
-          <w:rFonts w:ascii="PF DinDisplay Pro Light" w:hAnsi="PF DinDisplay Pro Light"/>
-          <w:sz w:val="20"/>
-        </w:rPr>
-        <w:t xml:space="preserve"> (Grunt)</w:t>
+        <w:t xml:space="preserve">- </w:t>
+      </w:r>
+      <w:r>
+        <w:rPr>
+          <w:rFonts w:ascii="PF DinDisplay Pro Light" w:hAnsi="PF DinDisplay Pro Light"/>
+          <w:sz w:val="20"/>
+        </w:rPr>
+        <w:t>Build tools (Grunt, Gulp, Webpack</w:t>
+      </w:r>
+      <w:r>
+        <w:rPr>
+          <w:rFonts w:ascii="PF DinDisplay Pro Light" w:hAnsi="PF DinDisplay Pro Light"/>
+          <w:sz w:val="20"/>
+        </w:rPr>
+        <w:t>)</w:t>
       </w:r>
       <w:r>
         <w:rPr>
@@ -1005,7 +1028,14 @@
           <w:sz w:val="20"/>
         </w:rPr>
         <w:br/>
-        <w:t>- CMS (Wordpress)</w:t>
+        <w:t>- C</w:t>
+      </w:r>
+      <w:r>
+        <w:rPr>
+          <w:rFonts w:ascii="PF DinDisplay Pro Light" w:hAnsi="PF DinDisplay Pro Light"/>
+          <w:sz w:val="20"/>
+        </w:rPr>
+        <w:t>ontent Management System</w:t>
       </w:r>
       <w:r>
         <w:rPr>
@@ -1021,8 +1051,7 @@
           <w:color w:val="262626" w:themeColor="text1" w:themeTint="D9"/>
           <w:sz w:val="20"/>
         </w:rPr>
-        <w:br/>
-        <w:t>- Microsoft Office Applications</w:t>
+        <w:t xml:space="preserve"> </w:t>
       </w:r>
       <w:r>
         <w:rPr>
@@ -1067,8 +1096,6 @@
         <w:pStyle w:val="Heading5"/>
         <w:rPr>
           <w:rFonts w:ascii="PF DinDisplay Pro Light" w:hAnsi="PF DinDisplay Pro Light" w:cs="Cambria"/>
-          <w:b/>
-          <w:bCs/>
           <w:color w:val="262626" w:themeColor="text1" w:themeTint="D9"/>
           <w:sz w:val="20"/>
         </w:rPr>
@@ -1230,6 +1257,14 @@
           <w:color w:val="262626" w:themeColor="text1" w:themeTint="D9"/>
           <w:sz w:val="20"/>
         </w:rPr>
+        <w:t xml:space="preserve">Position: </w:t>
+      </w:r>
+      <w:r>
+        <w:rPr>
+          <w:rFonts w:ascii="PF DinDisplay Pro Light" w:hAnsi="PF DinDisplay Pro Light" w:cs="Cambria"/>
+          <w:color w:val="262626" w:themeColor="text1" w:themeTint="D9"/>
+          <w:sz w:val="20"/>
+        </w:rPr>
         <w:t>Front End Web Developer I</w:t>
       </w:r>
       <w:r>
@@ -1246,47 +1281,8 @@
           <w:color w:val="262626" w:themeColor="text1" w:themeTint="D9"/>
           <w:sz w:val="20"/>
         </w:rPr>
-        <w:tab/>
-      </w:r>
-      <w:r>
-        <w:rPr>
-          <w:rFonts w:ascii="PF DinDisplay Pro Light" w:hAnsi="PF DinDisplay Pro Light" w:cs="Cambria"/>
-          <w:color w:val="262626" w:themeColor="text1" w:themeTint="D9"/>
-          <w:sz w:val="20"/>
-        </w:rPr>
-        <w:tab/>
-      </w:r>
-      <w:r>
-        <w:rPr>
-          <w:rFonts w:ascii="PF DinDisplay Pro Light" w:hAnsi="PF DinDisplay Pro Light" w:cs="Cambria"/>
-          <w:color w:val="262626" w:themeColor="text1" w:themeTint="D9"/>
-          <w:sz w:val="20"/>
-        </w:rPr>
-        <w:tab/>
-      </w:r>
-      <w:r>
-        <w:rPr>
-          <w:rFonts w:ascii="PF DinDisplay Pro Light" w:hAnsi="PF DinDisplay Pro Light" w:cs="Cambria"/>
-          <w:color w:val="262626" w:themeColor="text1" w:themeTint="D9"/>
-          <w:sz w:val="20"/>
-        </w:rPr>
-        <w:tab/>
-      </w:r>
-      <w:r>
-        <w:rPr>
-          <w:rFonts w:ascii="PF DinDisplay Pro Light" w:hAnsi="PF DinDisplay Pro Light" w:cs="Cambria"/>
-          <w:color w:val="262626" w:themeColor="text1" w:themeTint="D9"/>
-          <w:sz w:val="20"/>
-        </w:rPr>
-        <w:tab/>
-      </w:r>
-      <w:r>
-        <w:rPr>
-          <w:rFonts w:ascii="PF DinDisplay Pro Light" w:hAnsi="PF DinDisplay Pro Light" w:cs="Cambria"/>
-          <w:color w:val="262626" w:themeColor="text1" w:themeTint="D9"/>
-          <w:sz w:val="20"/>
-        </w:rPr>
-        <w:tab/>
+        <w:br/>
+        <w:t xml:space="preserve">Duration: </w:t>
       </w:r>
       <w:r>
         <w:rPr>
@@ -1483,55 +1479,80 @@
           <w:color w:val="262626" w:themeColor="text1" w:themeTint="D9"/>
           <w:sz w:val="20"/>
         </w:rPr>
-        <w:t xml:space="preserve">Intern (Front End Web Developer)  </w:t>
-      </w:r>
-      <w:r>
-        <w:rPr>
-          <w:rFonts w:ascii="PF DinDisplay Pro Light" w:hAnsi="PF DinDisplay Pro Light" w:cs="Cambria"/>
-          <w:color w:val="262626" w:themeColor="text1" w:themeTint="D9"/>
-          <w:sz w:val="20"/>
-        </w:rPr>
-        <w:tab/>
-      </w:r>
-      <w:r>
-        <w:rPr>
-          <w:rFonts w:ascii="PF DinDisplay Pro Light" w:hAnsi="PF DinDisplay Pro Light" w:cs="Cambria"/>
-          <w:color w:val="262626" w:themeColor="text1" w:themeTint="D9"/>
-          <w:sz w:val="20"/>
-        </w:rPr>
-        <w:tab/>
-      </w:r>
-      <w:r>
-        <w:rPr>
-          <w:rFonts w:ascii="PF DinDisplay Pro Light" w:hAnsi="PF DinDisplay Pro Light" w:cs="Cambria"/>
-          <w:color w:val="262626" w:themeColor="text1" w:themeTint="D9"/>
-          <w:sz w:val="20"/>
-        </w:rPr>
-        <w:tab/>
-      </w:r>
-      <w:r>
-        <w:rPr>
-          <w:rFonts w:ascii="PF DinDisplay Pro Light" w:hAnsi="PF DinDisplay Pro Light" w:cs="Cambria"/>
-          <w:color w:val="262626" w:themeColor="text1" w:themeTint="D9"/>
-          <w:sz w:val="20"/>
-        </w:rPr>
-        <w:tab/>
-      </w:r>
-      <w:r>
-        <w:rPr>
-          <w:rFonts w:ascii="PF DinDisplay Pro Light" w:hAnsi="PF DinDisplay Pro Light" w:cs="Cambria"/>
-          <w:color w:val="262626" w:themeColor="text1" w:themeTint="D9"/>
-          <w:sz w:val="20"/>
-        </w:rPr>
-        <w:tab/>
-      </w:r>
-      <w:r>
-        <w:rPr>
-          <w:rFonts w:ascii="PF DinDisplay Pro Light" w:hAnsi="PF DinDisplay Pro Light" w:cs="Cambria"/>
-          <w:color w:val="262626" w:themeColor="text1" w:themeTint="D9"/>
-          <w:sz w:val="20"/>
-        </w:rPr>
-        <w:tab/>
+        <w:t xml:space="preserve">Position: </w:t>
+      </w:r>
+      <w:r>
+        <w:rPr>
+          <w:rFonts w:ascii="PF DinDisplay Pro Light" w:hAnsi="PF DinDisplay Pro Light" w:cs="Cambria"/>
+          <w:color w:val="262626" w:themeColor="text1" w:themeTint="D9"/>
+          <w:sz w:val="20"/>
+        </w:rPr>
+        <w:t xml:space="preserve">Intern (Web Developer)  </w:t>
+      </w:r>
+      <w:r>
+        <w:rPr>
+          <w:rFonts w:ascii="PF DinDisplay Pro Light" w:hAnsi="PF DinDisplay Pro Light" w:cs="Cambria"/>
+          <w:color w:val="262626" w:themeColor="text1" w:themeTint="D9"/>
+          <w:sz w:val="20"/>
+        </w:rPr>
+        <w:tab/>
+      </w:r>
+      <w:r>
+        <w:rPr>
+          <w:rFonts w:ascii="PF DinDisplay Pro Light" w:hAnsi="PF DinDisplay Pro Light" w:cs="Cambria"/>
+          <w:color w:val="262626" w:themeColor="text1" w:themeTint="D9"/>
+          <w:sz w:val="20"/>
+        </w:rPr>
+        <w:tab/>
+      </w:r>
+      <w:r>
+        <w:rPr>
+          <w:rFonts w:ascii="PF DinDisplay Pro Light" w:hAnsi="PF DinDisplay Pro Light" w:cs="Cambria"/>
+          <w:color w:val="262626" w:themeColor="text1" w:themeTint="D9"/>
+          <w:sz w:val="20"/>
+        </w:rPr>
+        <w:tab/>
+      </w:r>
+      <w:r>
+        <w:rPr>
+          <w:rFonts w:ascii="PF DinDisplay Pro Light" w:hAnsi="PF DinDisplay Pro Light" w:cs="Cambria"/>
+          <w:color w:val="262626" w:themeColor="text1" w:themeTint="D9"/>
+          <w:sz w:val="20"/>
+        </w:rPr>
+        <w:tab/>
+      </w:r>
+      <w:r>
+        <w:rPr>
+          <w:rFonts w:ascii="PF DinDisplay Pro Light" w:hAnsi="PF DinDisplay Pro Light" w:cs="Cambria"/>
+          <w:color w:val="262626" w:themeColor="text1" w:themeTint="D9"/>
+          <w:sz w:val="20"/>
+        </w:rPr>
+        <w:tab/>
+      </w:r>
+      <w:r>
+        <w:rPr>
+          <w:rFonts w:ascii="PF DinDisplay Pro Light" w:hAnsi="PF DinDisplay Pro Light" w:cs="Cambria"/>
+          <w:color w:val="262626" w:themeColor="text1" w:themeTint="D9"/>
+          <w:sz w:val="20"/>
+        </w:rPr>
+        <w:tab/>
+      </w:r>
+      <w:r>
+        <w:rPr>
+          <w:rFonts w:ascii="PF DinDisplay Pro Light" w:hAnsi="PF DinDisplay Pro Light" w:cs="Cambria"/>
+          <w:color w:val="262626" w:themeColor="text1" w:themeTint="D9"/>
+          <w:sz w:val="20"/>
+        </w:rPr>
+        <w:tab/>
+      </w:r>
+      <w:r>
+        <w:rPr>
+          <w:rFonts w:ascii="PF DinDisplay Pro Light" w:hAnsi="PF DinDisplay Pro Light" w:cs="Cambria"/>
+          <w:color w:val="262626" w:themeColor="text1" w:themeTint="D9"/>
+          <w:sz w:val="20"/>
+        </w:rPr>
+        <w:br/>
+        <w:t xml:space="preserve">Duration: </w:t>
       </w:r>
       <w:r>
         <w:rPr>
@@ -1674,11 +1695,21 @@
           <w:color w:val="262626" w:themeColor="text1" w:themeTint="D9"/>
           <w:sz w:val="20"/>
         </w:rPr>
+        <w:t xml:space="preserve">Position: </w:t>
+      </w:r>
+      <w:r>
+        <w:rPr>
+          <w:rFonts w:ascii="PF DinDisplay Pro Light" w:hAnsi="PF DinDisplay Pro Light" w:cs="Cambria"/>
+          <w:b/>
+          <w:color w:val="262626" w:themeColor="text1" w:themeTint="D9"/>
+          <w:sz w:val="20"/>
+        </w:rPr>
         <w:t>Int</w:t>
       </w:r>
       <w:r>
         <w:rPr>
           <w:rFonts w:ascii="PF DinDisplay Pro Light" w:hAnsi="PF DinDisplay Pro Light" w:cs="Cambria"/>
+          <w:b/>
           <w:color w:val="262626" w:themeColor="text1" w:themeTint="D9"/>
           <w:sz w:val="20"/>
         </w:rPr>
@@ -1687,66 +1718,28 @@
       <w:r>
         <w:rPr>
           <w:rFonts w:ascii="PF DinDisplay Pro Light" w:hAnsi="PF DinDisplay Pro Light" w:cs="Cambria"/>
-          <w:color w:val="262626" w:themeColor="text1" w:themeTint="D9"/>
-          <w:sz w:val="20"/>
-        </w:rPr>
-        <w:t xml:space="preserve">)  </w:t>
-      </w:r>
-      <w:r>
-        <w:rPr>
-          <w:rFonts w:ascii="PF DinDisplay Pro Light" w:hAnsi="PF DinDisplay Pro Light" w:cs="Cambria"/>
-          <w:color w:val="262626" w:themeColor="text1" w:themeTint="D9"/>
-          <w:sz w:val="20"/>
-        </w:rPr>
-        <w:tab/>
-      </w:r>
-      <w:r>
-        <w:rPr>
-          <w:rFonts w:ascii="PF DinDisplay Pro Light" w:hAnsi="PF DinDisplay Pro Light" w:cs="Cambria"/>
-          <w:color w:val="262626" w:themeColor="text1" w:themeTint="D9"/>
-          <w:sz w:val="20"/>
-        </w:rPr>
-        <w:tab/>
-      </w:r>
-      <w:r>
-        <w:rPr>
-          <w:rFonts w:ascii="PF DinDisplay Pro Light" w:hAnsi="PF DinDisplay Pro Light" w:cs="Cambria"/>
-          <w:color w:val="262626" w:themeColor="text1" w:themeTint="D9"/>
-          <w:sz w:val="20"/>
-        </w:rPr>
-        <w:tab/>
-      </w:r>
-      <w:r>
-        <w:rPr>
-          <w:rFonts w:ascii="PF DinDisplay Pro Light" w:hAnsi="PF DinDisplay Pro Light" w:cs="Cambria"/>
-          <w:color w:val="262626" w:themeColor="text1" w:themeTint="D9"/>
-          <w:sz w:val="20"/>
-        </w:rPr>
-        <w:tab/>
-      </w:r>
-      <w:r>
-        <w:rPr>
-          <w:rFonts w:ascii="PF DinDisplay Pro Light" w:hAnsi="PF DinDisplay Pro Light" w:cs="Cambria"/>
-          <w:color w:val="262626" w:themeColor="text1" w:themeTint="D9"/>
-          <w:sz w:val="20"/>
-        </w:rPr>
-        <w:tab/>
-      </w:r>
-      <w:r>
-        <w:rPr>
-          <w:rFonts w:ascii="PF DinDisplay Pro Light" w:hAnsi="PF DinDisplay Pro Light" w:cs="Cambria"/>
-          <w:color w:val="262626" w:themeColor="text1" w:themeTint="D9"/>
-          <w:sz w:val="20"/>
-        </w:rPr>
-        <w:tab/>
-      </w:r>
-      <w:r>
-        <w:rPr>
-          <w:rFonts w:ascii="PF DinDisplay Pro Light" w:hAnsi="PF DinDisplay Pro Light" w:cs="Cambria"/>
-          <w:color w:val="262626" w:themeColor="text1" w:themeTint="D9"/>
-          <w:sz w:val="20"/>
-        </w:rPr>
-        <w:tab/>
+          <w:b/>
+          <w:color w:val="262626" w:themeColor="text1" w:themeTint="D9"/>
+          <w:sz w:val="20"/>
+        </w:rPr>
+        <w:t>)</w:t>
+      </w:r>
+      <w:r>
+        <w:rPr>
+          <w:rFonts w:ascii="PF DinDisplay Pro Light" w:hAnsi="PF DinDisplay Pro Light" w:cs="Cambria"/>
+          <w:color w:val="262626" w:themeColor="text1" w:themeTint="D9"/>
+          <w:sz w:val="20"/>
+        </w:rPr>
+        <w:br/>
+        <w:t>Duration:</w:t>
+      </w:r>
+      <w:r>
+        <w:rPr>
+          <w:rFonts w:ascii="PF DinDisplay Pro Light" w:hAnsi="PF DinDisplay Pro Light" w:cs="Cambria"/>
+          <w:color w:val="262626" w:themeColor="text1" w:themeTint="D9"/>
+          <w:sz w:val="20"/>
+        </w:rPr>
+        <w:br/>
       </w:r>
       <w:r>
         <w:rPr>
@@ -1787,78 +1780,6 @@
           <w:sz w:val="20"/>
         </w:rPr>
         <w:br/>
-      </w:r>
-      <w:r>
-        <w:rPr>
-          <w:rFonts w:ascii="PF DinDisplay Pro Light" w:hAnsi="PF DinDisplay Pro Light" w:cs="Cambria"/>
-          <w:color w:val="262626" w:themeColor="text1" w:themeTint="D9"/>
-          <w:sz w:val="20"/>
-        </w:rPr>
-        <w:t>In</w:t>
-      </w:r>
-      <w:r>
-        <w:rPr>
-          <w:rFonts w:ascii="PF DinDisplay Pro Light" w:hAnsi="PF DinDisplay Pro Light" w:cs="Cambria"/>
-          <w:color w:val="262626" w:themeColor="text1" w:themeTint="D9"/>
-          <w:sz w:val="20"/>
-        </w:rPr>
-        <w:t>tern (IT Support)</w:t>
-      </w:r>
-      <w:r>
-        <w:rPr>
-          <w:rFonts w:ascii="PF DinDisplay Pro Light" w:hAnsi="PF DinDisplay Pro Light" w:cs="Cambria"/>
-          <w:color w:val="262626" w:themeColor="text1" w:themeTint="D9"/>
-          <w:sz w:val="20"/>
-        </w:rPr>
-        <w:tab/>
-      </w:r>
-      <w:r>
-        <w:rPr>
-          <w:rFonts w:ascii="PF DinDisplay Pro Light" w:hAnsi="PF DinDisplay Pro Light" w:cs="Cambria"/>
-          <w:color w:val="262626" w:themeColor="text1" w:themeTint="D9"/>
-          <w:sz w:val="20"/>
-        </w:rPr>
-        <w:tab/>
-      </w:r>
-      <w:r>
-        <w:rPr>
-          <w:rFonts w:ascii="PF DinDisplay Pro Light" w:hAnsi="PF DinDisplay Pro Light" w:cs="Cambria"/>
-          <w:color w:val="262626" w:themeColor="text1" w:themeTint="D9"/>
-          <w:sz w:val="20"/>
-        </w:rPr>
-        <w:tab/>
-      </w:r>
-      <w:r>
-        <w:rPr>
-          <w:rFonts w:ascii="PF DinDisplay Pro Light" w:hAnsi="PF DinDisplay Pro Light" w:cs="Cambria"/>
-          <w:color w:val="262626" w:themeColor="text1" w:themeTint="D9"/>
-          <w:sz w:val="20"/>
-        </w:rPr>
-        <w:tab/>
-      </w:r>
-      <w:r>
-        <w:rPr>
-          <w:rFonts w:ascii="PF DinDisplay Pro Light" w:hAnsi="PF DinDisplay Pro Light" w:cs="Cambria"/>
-          <w:color w:val="262626" w:themeColor="text1" w:themeTint="D9"/>
-          <w:sz w:val="20"/>
-        </w:rPr>
-        <w:tab/>
-      </w:r>
-      <w:r>
-        <w:rPr>
-          <w:rFonts w:ascii="PF DinDisplay Pro Light" w:hAnsi="PF DinDisplay Pro Light" w:cs="Cambria"/>
-          <w:color w:val="262626" w:themeColor="text1" w:themeTint="D9"/>
-          <w:sz w:val="20"/>
-        </w:rPr>
-        <w:tab/>
-      </w:r>
-      <w:r>
-        <w:rPr>
-          <w:rFonts w:ascii="PF DinDisplay Pro Light" w:hAnsi="PF DinDisplay Pro Light" w:cs="Cambria"/>
-          <w:color w:val="262626" w:themeColor="text1" w:themeTint="D9"/>
-          <w:sz w:val="20"/>
-        </w:rPr>
-        <w:tab/>
       </w:r>
       <w:r>
         <w:rPr>
@@ -1904,6 +1825,56 @@
     </w:sectPr>
   </w:body>
 </w:document>
+</file>
+
+<file path=word/endnotes.xml><?xml version="1.0" encoding="utf-8"?>
+<w:endnotes xmlns:wpc="http://schemas.microsoft.com/office/word/2010/wordprocessingCanvas" xmlns:cx="http://schemas.microsoft.com/office/drawing/2014/chartex" xmlns:cx1="http://schemas.microsoft.com/office/drawing/2015/9/8/chartex" xmlns:mc="http://schemas.openxmlformats.org/markup-compatibility/2006" xmlns:o="urn:schemas-microsoft-com:office:office" xmlns:r="http://schemas.openxmlformats.org/officeDocument/2006/relationships" xmlns:m="http://schemas.openxmlformats.org/officeDocument/2006/math" xmlns:v="urn:schemas-microsoft-com:vml" xmlns:wp14="http://schemas.microsoft.com/office/word/2010/wordprocessingDrawing" xmlns:wp="http://schemas.openxmlformats.org/drawingml/2006/wordprocessingDrawing" xmlns:w10="urn:schemas-microsoft-com:office:word" xmlns:w="http://schemas.openxmlformats.org/wordprocessingml/2006/main" xmlns:w14="http://schemas.microsoft.com/office/word/2010/wordml" xmlns:w15="http://schemas.microsoft.com/office/word/2012/wordml" xmlns:w16se="http://schemas.microsoft.com/office/word/2015/wordml/symex" xmlns:wpg="http://schemas.microsoft.com/office/word/2010/wordprocessingGroup" xmlns:wpi="http://schemas.microsoft.com/office/word/2010/wordprocessingInk" xmlns:wne="http://schemas.microsoft.com/office/word/2006/wordml" xmlns:wps="http://schemas.microsoft.com/office/word/2010/wordprocessingShape" mc:Ignorable="w14 w15 w16se wp14">
+  <w:endnote w:type="separator" w:id="-1">
+    <w:p>
+      <w:pPr>
+        <w:spacing w:after="0" w:line="240" w:lineRule="auto"/>
+      </w:pPr>
+      <w:r>
+        <w:separator/>
+      </w:r>
+    </w:p>
+  </w:endnote>
+  <w:endnote w:type="continuationSeparator" w:id="0">
+    <w:p>
+      <w:pPr>
+        <w:spacing w:after="0" w:line="240" w:lineRule="auto"/>
+      </w:pPr>
+      <w:r>
+        <w:continuationSeparator/>
+      </w:r>
+    </w:p>
+  </w:endnote>
+</w:endnotes>
+</file>
+
+<file path=word/footnotes.xml><?xml version="1.0" encoding="utf-8"?>
+<w:footnotes xmlns:wpc="http://schemas.microsoft.com/office/word/2010/wordprocessingCanvas" xmlns:cx="http://schemas.microsoft.com/office/drawing/2014/chartex" xmlns:cx1="http://schemas.microsoft.com/office/drawing/2015/9/8/chartex" xmlns:mc="http://schemas.openxmlformats.org/markup-compatibility/2006" xmlns:o="urn:schemas-microsoft-com:office:office" xmlns:r="http://schemas.openxmlformats.org/officeDocument/2006/relationships" xmlns:m="http://schemas.openxmlformats.org/officeDocument/2006/math" xmlns:v="urn:schemas-microsoft-com:vml" xmlns:wp14="http://schemas.microsoft.com/office/word/2010/wordprocessingDrawing" xmlns:wp="http://schemas.openxmlformats.org/drawingml/2006/wordprocessingDrawing" xmlns:w10="urn:schemas-microsoft-com:office:word" xmlns:w="http://schemas.openxmlformats.org/wordprocessingml/2006/main" xmlns:w14="http://schemas.microsoft.com/office/word/2010/wordml" xmlns:w15="http://schemas.microsoft.com/office/word/2012/wordml" xmlns:w16se="http://schemas.microsoft.com/office/word/2015/wordml/symex" xmlns:wpg="http://schemas.microsoft.com/office/word/2010/wordprocessingGroup" xmlns:wpi="http://schemas.microsoft.com/office/word/2010/wordprocessingInk" xmlns:wne="http://schemas.microsoft.com/office/word/2006/wordml" xmlns:wps="http://schemas.microsoft.com/office/word/2010/wordprocessingShape" mc:Ignorable="w14 w15 w16se wp14">
+  <w:footnote w:type="separator" w:id="-1">
+    <w:p>
+      <w:pPr>
+        <w:spacing w:after="0" w:line="240" w:lineRule="auto"/>
+      </w:pPr>
+      <w:r>
+        <w:separator/>
+      </w:r>
+    </w:p>
+  </w:footnote>
+  <w:footnote w:type="continuationSeparator" w:id="0">
+    <w:p>
+      <w:pPr>
+        <w:spacing w:after="0" w:line="240" w:lineRule="auto"/>
+      </w:pPr>
+      <w:r>
+        <w:continuationSeparator/>
+      </w:r>
+    </w:p>
+  </w:footnote>
+</w:footnotes>
 </file>
 
 <file path=word/numbering.xml><?xml version="1.0" encoding="utf-8"?>
@@ -3054,6 +3025,56 @@
       <w:contextualSpacing/>
     </w:pPr>
   </w:style>
+  <w:style w:type="paragraph" w:styleId="Header">
+    <w:name w:val="header"/>
+    <w:basedOn w:val="Normal"/>
+    <w:link w:val="HeaderChar"/>
+    <w:unhideWhenUsed/>
+    <w:rsid w:val="000E4DB4"/>
+    <w:pPr>
+      <w:tabs>
+        <w:tab w:val="center" w:pos="4680"/>
+        <w:tab w:val="right" w:pos="9360"/>
+      </w:tabs>
+      <w:spacing w:after="0" w:line="240" w:lineRule="auto"/>
+    </w:pPr>
+  </w:style>
+  <w:style w:type="character" w:customStyle="1" w:styleId="HeaderChar">
+    <w:name w:val="Header Char"/>
+    <w:basedOn w:val="DefaultParagraphFont"/>
+    <w:link w:val="Header"/>
+    <w:rsid w:val="000E4DB4"/>
+    <w:rPr>
+      <w:rFonts w:ascii="Calibri" w:eastAsia="Calibri" w:hAnsi="Calibri"/>
+      <w:sz w:val="22"/>
+      <w:szCs w:val="22"/>
+    </w:rPr>
+  </w:style>
+  <w:style w:type="paragraph" w:styleId="Footer">
+    <w:name w:val="footer"/>
+    <w:basedOn w:val="Normal"/>
+    <w:link w:val="FooterChar"/>
+    <w:unhideWhenUsed/>
+    <w:rsid w:val="000E4DB4"/>
+    <w:pPr>
+      <w:tabs>
+        <w:tab w:val="center" w:pos="4680"/>
+        <w:tab w:val="right" w:pos="9360"/>
+      </w:tabs>
+      <w:spacing w:after="0" w:line="240" w:lineRule="auto"/>
+    </w:pPr>
+  </w:style>
+  <w:style w:type="character" w:customStyle="1" w:styleId="FooterChar">
+    <w:name w:val="Footer Char"/>
+    <w:basedOn w:val="DefaultParagraphFont"/>
+    <w:link w:val="Footer"/>
+    <w:rsid w:val="000E4DB4"/>
+    <w:rPr>
+      <w:rFonts w:ascii="Calibri" w:eastAsia="Calibri" w:hAnsi="Calibri"/>
+      <w:sz w:val="22"/>
+      <w:szCs w:val="22"/>
+    </w:rPr>
+  </w:style>
 </w:styles>
 </file>
 

</xml_diff>